<commit_message>
Add Password and Hashing
Deleting database if password is not created and hashing password before adding it to the database
</commit_message>
<xml_diff>
--- a/Password manager SRS.docx
+++ b/Password manager SRS.docx
@@ -96,7 +96,13 @@
         </w:numPr>
       </w:pPr>
       <w:r>
-        <w:t>Różne metody logowania się do sejfu – wybieranie zdjęcia, hasło -2</w:t>
+        <w:t>T</w:t>
+      </w:r>
+      <w:r>
+        <w:t xml:space="preserve">worzenia </w:t>
+      </w:r>
+      <w:r>
+        <w:t xml:space="preserve">bazy danych która będzie szyfrowana </w:t>
       </w:r>
     </w:p>
     <w:p>
@@ -108,17 +114,11 @@
         </w:numPr>
       </w:pPr>
       <w:r>
-        <w:t xml:space="preserve">Import / export </w:t>
-      </w:r>
-      <w:r>
-        <w:t xml:space="preserve">– 3 </w:t>
-      </w:r>
-    </w:p>
-    <w:p>
-      <w:pPr>
-        <w:pStyle w:val="Akapitzlist"/>
-        <w:ind w:left="1800"/>
-      </w:pPr>
+        <w:t xml:space="preserve">Możliwość ustawienia przypomnienia o tym aby regularnie zmieniać hasło </w:t>
+      </w:r>
+      <w:r>
+        <w:t>do bazy danych</w:t>
+      </w:r>
     </w:p>
     <w:p>
       <w:pPr>
@@ -129,13 +129,7 @@
         </w:numPr>
       </w:pPr>
       <w:r>
-        <w:t>T</w:t>
-      </w:r>
-      <w:r>
-        <w:t xml:space="preserve">worzenia </w:t>
-      </w:r>
-      <w:r>
-        <w:t xml:space="preserve">bazy danych która będzie szyfrowana </w:t>
+        <w:t xml:space="preserve">Licznik dni od ostatniej zmiany hasła do bazy danych </w:t>
       </w:r>
     </w:p>
     <w:p>
@@ -147,10 +141,7 @@
         </w:numPr>
       </w:pPr>
       <w:r>
-        <w:t xml:space="preserve">Możliwość ustawienia przypomnienia o tym aby regularnie zmieniać hasło </w:t>
-      </w:r>
-      <w:r>
-        <w:t>do bazy danych</w:t>
+        <w:t xml:space="preserve">Sprawdzanie mocy hasła </w:t>
       </w:r>
     </w:p>
     <w:p>
@@ -162,7 +153,10 @@
         </w:numPr>
       </w:pPr>
       <w:r>
-        <w:t xml:space="preserve">Licznik dni od ostatniej zmiany hasła do bazy danych </w:t>
+        <w:t xml:space="preserve">Dodawania wielu </w:t>
+      </w:r>
+      <w:r>
+        <w:t xml:space="preserve">sejfów </w:t>
       </w:r>
     </w:p>
     <w:p>
@@ -174,7 +168,70 @@
         </w:numPr>
       </w:pPr>
       <w:r>
-        <w:t xml:space="preserve">Sprawdzanie mocy hasła </w:t>
+        <w:t xml:space="preserve">Tworzenie wejść zawierających </w:t>
+      </w:r>
+    </w:p>
+    <w:p>
+      <w:pPr>
+        <w:pStyle w:val="Akapitzlist"/>
+        <w:numPr>
+          <w:ilvl w:val="3"/>
+          <w:numId w:val="44"/>
+        </w:numPr>
+      </w:pPr>
+      <w:r>
+        <w:t xml:space="preserve">Nazwę użytkownika </w:t>
+      </w:r>
+      <w:r>
+        <w:t xml:space="preserve">/ Email </w:t>
+      </w:r>
+    </w:p>
+    <w:p>
+      <w:pPr>
+        <w:pStyle w:val="Akapitzlist"/>
+        <w:numPr>
+          <w:ilvl w:val="3"/>
+          <w:numId w:val="44"/>
+        </w:numPr>
+      </w:pPr>
+      <w:r>
+        <w:t xml:space="preserve">Hasło </w:t>
+      </w:r>
+    </w:p>
+    <w:p>
+      <w:pPr>
+        <w:pStyle w:val="Akapitzlist"/>
+        <w:numPr>
+          <w:ilvl w:val="3"/>
+          <w:numId w:val="44"/>
+        </w:numPr>
+      </w:pPr>
+      <w:r>
+        <w:t xml:space="preserve">URL strony </w:t>
+      </w:r>
+    </w:p>
+    <w:p>
+      <w:pPr>
+        <w:pStyle w:val="Akapitzlist"/>
+        <w:numPr>
+          <w:ilvl w:val="3"/>
+          <w:numId w:val="44"/>
+        </w:numPr>
+      </w:pPr>
+      <w:r>
+        <w:t xml:space="preserve">Opis </w:t>
+      </w:r>
+    </w:p>
+    <w:p>
+      <w:pPr>
+        <w:pStyle w:val="Akapitzlist"/>
+        <w:numPr>
+          <w:ilvl w:val="3"/>
+          <w:numId w:val="44"/>
+        </w:numPr>
+      </w:pPr>
+      <w:r>
+        <w:t xml:space="preserve">Tytuł – może być to nazwa strony do jakiej to wejście zostało stworzone </w:t>
       </w:r>
     </w:p>
     <w:p>
@@ -186,10 +243,7 @@
         </w:numPr>
       </w:pPr>
       <w:r>
-        <w:t xml:space="preserve">Dodawania wielu </w:t>
-      </w:r>
-      <w:r>
-        <w:t xml:space="preserve">sejfów </w:t>
+        <w:t>Sprawdzanie mocy hasła każdego wejścia w bazie danych</w:t>
       </w:r>
     </w:p>
     <w:p>
@@ -201,7 +255,79 @@
         </w:numPr>
       </w:pPr>
       <w:r>
-        <w:t xml:space="preserve">Tworzenie wejść zawierających </w:t>
+        <w:t xml:space="preserve">Dodanie domyślnej nazwy </w:t>
+      </w:r>
+      <w:r>
+        <w:t>użytkownika</w:t>
+      </w:r>
+      <w:r>
+        <w:t>-2</w:t>
+      </w:r>
+    </w:p>
+    <w:p>
+      <w:pPr>
+        <w:pStyle w:val="Akapitzlist"/>
+        <w:numPr>
+          <w:ilvl w:val="2"/>
+          <w:numId w:val="44"/>
+        </w:numPr>
+      </w:pPr>
+      <w:r>
+        <w:t>Edytowanie wejść zmian każdego z punktów wymienionych w wymaganiu</w:t>
+      </w:r>
+    </w:p>
+    <w:p>
+      <w:pPr>
+        <w:pStyle w:val="Akapitzlist"/>
+        <w:numPr>
+          <w:ilvl w:val="2"/>
+          <w:numId w:val="44"/>
+        </w:numPr>
+      </w:pPr>
+      <w:r>
+        <w:t xml:space="preserve">Usuwanie wejść </w:t>
+      </w:r>
+      <w:r>
+        <w:t xml:space="preserve">w bazie danych </w:t>
+      </w:r>
+    </w:p>
+    <w:p>
+      <w:pPr>
+        <w:pStyle w:val="Akapitzlist"/>
+        <w:numPr>
+          <w:ilvl w:val="2"/>
+          <w:numId w:val="44"/>
+        </w:numPr>
+      </w:pPr>
+      <w:r>
+        <w:t xml:space="preserve">Wyszukiwanie z poziomy aplikacji wejścia jakiego chcemy użyć </w:t>
+      </w:r>
+      <w:r>
+        <w:t>-2</w:t>
+      </w:r>
+    </w:p>
+    <w:p>
+      <w:pPr>
+        <w:pStyle w:val="Akapitzlist"/>
+        <w:numPr>
+          <w:ilvl w:val="2"/>
+          <w:numId w:val="44"/>
+        </w:numPr>
+      </w:pPr>
+      <w:r>
+        <w:t>Automatyczne generowanie hasła (Domyślnie same duże litery i cyfry)</w:t>
+      </w:r>
+    </w:p>
+    <w:p>
+      <w:pPr>
+        <w:pStyle w:val="Akapitzlist"/>
+        <w:numPr>
+          <w:ilvl w:val="2"/>
+          <w:numId w:val="44"/>
+        </w:numPr>
+      </w:pPr>
+      <w:r>
+        <w:t>Zaawansowany generator hasła z opcjami</w:t>
       </w:r>
     </w:p>
     <w:p>
@@ -213,10 +339,7 @@
         </w:numPr>
       </w:pPr>
       <w:r>
-        <w:t xml:space="preserve">Nazwę użytkownika </w:t>
-      </w:r>
-      <w:r>
-        <w:t xml:space="preserve">/ Email </w:t>
+        <w:t xml:space="preserve">Dodawanie znaków specjalnych </w:t>
       </w:r>
     </w:p>
     <w:p>
@@ -228,7 +351,7 @@
         </w:numPr>
       </w:pPr>
       <w:r>
-        <w:t xml:space="preserve">Hasło </w:t>
+        <w:t xml:space="preserve">Małe litery </w:t>
       </w:r>
     </w:p>
     <w:p>
@@ -240,7 +363,7 @@
         </w:numPr>
       </w:pPr>
       <w:r>
-        <w:t xml:space="preserve">URL strony </w:t>
+        <w:t xml:space="preserve">Liczby </w:t>
       </w:r>
     </w:p>
     <w:p>
@@ -252,7 +375,7 @@
         </w:numPr>
       </w:pPr>
       <w:r>
-        <w:t xml:space="preserve">Opis </w:t>
+        <w:t xml:space="preserve">Duże litery </w:t>
       </w:r>
     </w:p>
     <w:p>
@@ -264,7 +387,31 @@
         </w:numPr>
       </w:pPr>
       <w:r>
-        <w:t xml:space="preserve">Tytuł – może być to nazwa strony do jakiej to wejście zostało stworzone </w:t>
+        <w:t xml:space="preserve">Spacje </w:t>
+      </w:r>
+    </w:p>
+    <w:p>
+      <w:pPr>
+        <w:pStyle w:val="Akapitzlist"/>
+        <w:numPr>
+          <w:ilvl w:val="3"/>
+          <w:numId w:val="44"/>
+        </w:numPr>
+      </w:pPr>
+      <w:r>
+        <w:t xml:space="preserve">Nawiasy </w:t>
+      </w:r>
+    </w:p>
+    <w:p>
+      <w:pPr>
+        <w:pStyle w:val="Akapitzlist"/>
+        <w:numPr>
+          <w:ilvl w:val="3"/>
+          <w:numId w:val="44"/>
+        </w:numPr>
+      </w:pPr>
+      <w:r>
+        <w:t>Długość hasła</w:t>
       </w:r>
     </w:p>
     <w:p>
@@ -276,7 +423,63 @@
         </w:numPr>
       </w:pPr>
       <w:r>
-        <w:t>Sprawdzanie mocy hasła każdego wejścia w bazie danych</w:t>
+        <w:t>Aplikacja powinna dawać użytkownikowi określony czas na wklejenie hasła w odpowiednie miejsce, po upływie tego czasu hasło</w:t>
+      </w:r>
+      <w:r>
+        <w:t xml:space="preserve"> zostaje</w:t>
+      </w:r>
+      <w:r>
+        <w:t xml:space="preserve"> </w:t>
+      </w:r>
+      <w:r>
+        <w:t>usunięte</w:t>
+      </w:r>
+      <w:r>
+        <w:t xml:space="preserve"> ze schowka </w:t>
+      </w:r>
+    </w:p>
+    <w:p>
+      <w:pPr>
+        <w:pStyle w:val="Akapitzlist"/>
+        <w:numPr>
+          <w:ilvl w:val="0"/>
+          <w:numId w:val="44"/>
+        </w:numPr>
+      </w:pPr>
+      <w:r>
+        <w:t xml:space="preserve">Wymagania niefunkcjonalne </w:t>
+      </w:r>
+    </w:p>
+    <w:p>
+      <w:pPr>
+        <w:pStyle w:val="Akapitzlist"/>
+        <w:numPr>
+          <w:ilvl w:val="1"/>
+          <w:numId w:val="44"/>
+        </w:numPr>
+      </w:pPr>
+      <w:r>
+        <w:t>Odporność systemu na SQL-</w:t>
+      </w:r>
+      <w:proofErr w:type="spellStart"/>
+      <w:r>
+        <w:t>injection</w:t>
+      </w:r>
+      <w:proofErr w:type="spellEnd"/>
+      <w:r>
+        <w:t xml:space="preserve"> </w:t>
+      </w:r>
+    </w:p>
+    <w:p>
+      <w:pPr>
+        <w:pStyle w:val="Akapitzlist"/>
+        <w:numPr>
+          <w:ilvl w:val="1"/>
+          <w:numId w:val="44"/>
+        </w:numPr>
+      </w:pPr>
+      <w:r>
+        <w:t xml:space="preserve">Utrzymanie odpowiedniego poziomu bezpieczeństwa </w:t>
       </w:r>
     </w:p>
     <w:p>
@@ -288,237 +491,7 @@
         </w:numPr>
       </w:pPr>
       <w:r>
-        <w:t xml:space="preserve">Dodanie domyślnej nazwy </w:t>
-      </w:r>
-      <w:r>
-        <w:t>użytkownika</w:t>
-      </w:r>
-      <w:r>
-        <w:t>-2</w:t>
-      </w:r>
-    </w:p>
-    <w:p>
-      <w:pPr>
-        <w:pStyle w:val="Akapitzlist"/>
-        <w:numPr>
-          <w:ilvl w:val="2"/>
-          <w:numId w:val="44"/>
-        </w:numPr>
-      </w:pPr>
-      <w:r>
-        <w:t xml:space="preserve">Edytowanie wejść zmian każdego z punktów wymienionych w wymaganiu </w:t>
-      </w:r>
-      <w:r>
-        <w:t>1.16</w:t>
-      </w:r>
-    </w:p>
-    <w:p>
-      <w:pPr>
-        <w:pStyle w:val="Akapitzlist"/>
-        <w:numPr>
-          <w:ilvl w:val="2"/>
-          <w:numId w:val="44"/>
-        </w:numPr>
-      </w:pPr>
-      <w:r>
-        <w:t xml:space="preserve">Usuwanie wejść </w:t>
-      </w:r>
-      <w:r>
-        <w:t xml:space="preserve">w bazie danych </w:t>
-      </w:r>
-    </w:p>
-    <w:p>
-      <w:pPr>
-        <w:pStyle w:val="Akapitzlist"/>
-        <w:numPr>
-          <w:ilvl w:val="2"/>
-          <w:numId w:val="44"/>
-        </w:numPr>
-      </w:pPr>
-      <w:r>
-        <w:t xml:space="preserve">Wyszukiwanie z poziomy aplikacji wejścia jakiego chcemy użyć </w:t>
-      </w:r>
-      <w:r>
-        <w:t>-2</w:t>
-      </w:r>
-    </w:p>
-    <w:p>
-      <w:pPr>
-        <w:pStyle w:val="Akapitzlist"/>
-        <w:numPr>
-          <w:ilvl w:val="2"/>
-          <w:numId w:val="44"/>
-        </w:numPr>
-      </w:pPr>
-      <w:r>
-        <w:t>Automatyczne generowanie hasła (Domyślnie same duże litery i cyfry)</w:t>
-      </w:r>
-    </w:p>
-    <w:p>
-      <w:pPr>
-        <w:pStyle w:val="Akapitzlist"/>
-        <w:numPr>
-          <w:ilvl w:val="2"/>
-          <w:numId w:val="44"/>
-        </w:numPr>
-      </w:pPr>
-      <w:r>
-        <w:t>Zaawansowany generator hasła z opcjami</w:t>
-      </w:r>
-    </w:p>
-    <w:p>
-      <w:pPr>
-        <w:pStyle w:val="Akapitzlist"/>
-        <w:numPr>
-          <w:ilvl w:val="3"/>
-          <w:numId w:val="44"/>
-        </w:numPr>
-      </w:pPr>
-      <w:r>
-        <w:t xml:space="preserve">Dodawanie znaków specjalnych </w:t>
-      </w:r>
-    </w:p>
-    <w:p>
-      <w:pPr>
-        <w:pStyle w:val="Akapitzlist"/>
-        <w:numPr>
-          <w:ilvl w:val="3"/>
-          <w:numId w:val="44"/>
-        </w:numPr>
-      </w:pPr>
-      <w:r>
-        <w:t xml:space="preserve">Małe litery </w:t>
-      </w:r>
-    </w:p>
-    <w:p>
-      <w:pPr>
-        <w:pStyle w:val="Akapitzlist"/>
-        <w:numPr>
-          <w:ilvl w:val="3"/>
-          <w:numId w:val="44"/>
-        </w:numPr>
-      </w:pPr>
-      <w:r>
-        <w:t xml:space="preserve">Liczby </w:t>
-      </w:r>
-    </w:p>
-    <w:p>
-      <w:pPr>
-        <w:pStyle w:val="Akapitzlist"/>
-        <w:numPr>
-          <w:ilvl w:val="3"/>
-          <w:numId w:val="44"/>
-        </w:numPr>
-      </w:pPr>
-      <w:r>
-        <w:t xml:space="preserve">Duże litery </w:t>
-      </w:r>
-    </w:p>
-    <w:p>
-      <w:pPr>
-        <w:pStyle w:val="Akapitzlist"/>
-        <w:numPr>
-          <w:ilvl w:val="3"/>
-          <w:numId w:val="44"/>
-        </w:numPr>
-      </w:pPr>
-      <w:r>
-        <w:t xml:space="preserve">Spacje </w:t>
-      </w:r>
-    </w:p>
-    <w:p>
-      <w:pPr>
-        <w:pStyle w:val="Akapitzlist"/>
-        <w:numPr>
-          <w:ilvl w:val="3"/>
-          <w:numId w:val="44"/>
-        </w:numPr>
-      </w:pPr>
-      <w:r>
-        <w:t xml:space="preserve">Nawiasy </w:t>
-      </w:r>
-    </w:p>
-    <w:p>
-      <w:pPr>
-        <w:pStyle w:val="Akapitzlist"/>
-        <w:numPr>
-          <w:ilvl w:val="3"/>
-          <w:numId w:val="44"/>
-        </w:numPr>
-      </w:pPr>
-      <w:r>
-        <w:t>Długość hasła</w:t>
-      </w:r>
-    </w:p>
-    <w:p>
-      <w:pPr>
-        <w:pStyle w:val="Akapitzlist"/>
-        <w:numPr>
-          <w:ilvl w:val="2"/>
-          <w:numId w:val="44"/>
-        </w:numPr>
-      </w:pPr>
-      <w:r>
         <w:lastRenderedPageBreak/>
-        <w:t xml:space="preserve">Aplikacja powinna dawać użytkownikowi określony czas na wklejenie hasła w odpowiednie miejsce, po upływie tego czasu hasło </w:t>
-      </w:r>
-      <w:r>
-        <w:t xml:space="preserve">wyczyszczone ze schowka </w:t>
-      </w:r>
-    </w:p>
-    <w:p>
-      <w:pPr>
-        <w:pStyle w:val="Akapitzlist"/>
-        <w:numPr>
-          <w:ilvl w:val="0"/>
-          <w:numId w:val="44"/>
-        </w:numPr>
-      </w:pPr>
-      <w:r>
-        <w:t xml:space="preserve">Wymagania niefunkcjonalne </w:t>
-      </w:r>
-    </w:p>
-    <w:p>
-      <w:pPr>
-        <w:pStyle w:val="Akapitzlist"/>
-        <w:numPr>
-          <w:ilvl w:val="1"/>
-          <w:numId w:val="44"/>
-        </w:numPr>
-      </w:pPr>
-      <w:r>
-        <w:t>Odporność systemu na SQL-</w:t>
-      </w:r>
-      <w:proofErr w:type="spellStart"/>
-      <w:r>
-        <w:t>injection</w:t>
-      </w:r>
-      <w:proofErr w:type="spellEnd"/>
-      <w:r>
-        <w:t xml:space="preserve"> </w:t>
-      </w:r>
-    </w:p>
-    <w:p>
-      <w:pPr>
-        <w:pStyle w:val="Akapitzlist"/>
-        <w:numPr>
-          <w:ilvl w:val="1"/>
-          <w:numId w:val="44"/>
-        </w:numPr>
-      </w:pPr>
-      <w:r>
-        <w:t xml:space="preserve">Utrzymanie odpowiedniego poziomu bezpieczeństwa </w:t>
-      </w:r>
-    </w:p>
-    <w:p>
-      <w:pPr>
-        <w:pStyle w:val="Akapitzlist"/>
-        <w:numPr>
-          <w:ilvl w:val="2"/>
-          <w:numId w:val="44"/>
-        </w:numPr>
-      </w:pPr>
-      <w:r>
         <w:t xml:space="preserve">Użycie już istniejących bibliotek do szyfrowania </w:t>
       </w:r>
       <w:r>

</xml_diff>